<commit_message>
Updated question with knowledge of net flow
</commit_message>
<xml_diff>
--- a/Docs/Question.docx
+++ b/Docs/Question.docx
@@ -12,10 +12,23 @@
         <w:t>How does the type of donor of agricultural development aid designated for nutrition influence the level of food security in countries of Sub-Saharan Africa?</w:t>
       </w:r>
     </w:p>
+    <w:p/>
     <w:p>
+      <w:r>
+        <w:t>--Knowing it is net flows—</w:t>
+      </w:r>
+    </w:p>
+    <w:p>
+      <w:r>
+        <w:t>How does the source of positive flows of agricultural development aid designated for nutrition influence the level of food security in countries of Sub-Saharan Africa?</w:t>
+      </w:r>
       <w:bookmarkStart w:id="0" w:name="_GoBack"/>
       <w:bookmarkEnd w:id="0"/>
+      <w:r>
+        <w:t xml:space="preserve"> </w:t>
+      </w:r>
     </w:p>
+    <w:p/>
     <w:sectPr>
       <w:pgSz w:w="12240" w:h="15840"/>
       <w:pgMar w:top="1440" w:right="1440" w:bottom="1440" w:left="1440" w:header="720" w:footer="720" w:gutter="0"/>

</xml_diff>

<commit_message>
Updated question file with new question and notes
</commit_message>
<xml_diff>
--- a/Docs/Question.docx
+++ b/Docs/Question.docx
@@ -20,15 +20,60 @@
     </w:p>
     <w:p>
       <w:r>
-        <w:t>How does the source of positive flows of agricultural development aid designated for nutrition influence the level of food security in countries of Sub-Saharan Africa?</w:t>
+        <w:t xml:space="preserve">How does the source of positive flows of agricultural development aid designated for nutrition influence the level of food security in countries of Sub-Saharan Africa? </w:t>
+      </w:r>
+    </w:p>
+    <w:p/>
+    <w:p>
+      <w:r>
+        <w:t>--</w:t>
+      </w:r>
+    </w:p>
+    <w:p>
+      <w:r>
+        <w:t>How does the source of net flows of agricultural capital flows influence the availability of food in countries of Sub-Saharan Africa?</w:t>
+      </w:r>
+    </w:p>
+    <w:p>
+      <w:r>
+        <w:t>-Development flows for food security programs</w:t>
+      </w:r>
+    </w:p>
+    <w:p>
+      <w:r>
+        <w:t>--Bilateral</w:t>
+      </w:r>
+    </w:p>
+    <w:p>
+      <w:r>
+        <w:t>--Multilateral</w:t>
+      </w:r>
+    </w:p>
+    <w:p>
+      <w:r>
+        <w:t>--Private</w:t>
+      </w:r>
+    </w:p>
+    <w:p>
+      <w:r>
+        <w:t>-Agricultural FDI (private)</w:t>
+      </w:r>
+    </w:p>
+    <w:p>
+      <w:r>
+        <w:t>-Want: remittances</w:t>
+      </w:r>
+    </w:p>
+    <w:p>
+      <w:pPr>
+        <w:ind w:left="720" w:hanging="720"/>
+      </w:pPr>
+      <w:r>
+        <w:t>-Want: trade</w:t>
       </w:r>
       <w:bookmarkStart w:id="0" w:name="_GoBack"/>
       <w:bookmarkEnd w:id="0"/>
-      <w:r>
-        <w:t xml:space="preserve"> </w:t>
-      </w:r>
-    </w:p>
-    <w:p/>
+    </w:p>
     <w:sectPr>
       <w:pgSz w:w="12240" w:h="15840"/>
       <w:pgMar w:top="1440" w:right="1440" w:bottom="1440" w:left="1440" w:header="720" w:footer="720" w:gutter="0"/>

</xml_diff>

<commit_message>
Updated doc with network analysis idea
</commit_message>
<xml_diff>
--- a/Docs/Question.docx
+++ b/Docs/Question.docx
@@ -70,6 +70,27 @@
       </w:pPr>
       <w:r>
         <w:t>-Want: trade</w:t>
+      </w:r>
+    </w:p>
+    <w:p>
+      <w:pPr>
+        <w:ind w:left="720" w:hanging="720"/>
+      </w:pPr>
+    </w:p>
+    <w:p>
+      <w:pPr>
+        <w:ind w:left="720" w:hanging="720"/>
+      </w:pPr>
+      <w:r>
+        <w:t>--Network analysis</w:t>
+      </w:r>
+    </w:p>
+    <w:p>
+      <w:pPr>
+        <w:ind w:left="720" w:hanging="720"/>
+      </w:pPr>
+      <w:r>
+        <w:t>-Look at how different networks of flows (or perhaps just within aid, ie countries or aid orgs or both) to see if there’s differential outcomes for associated countries</w:t>
       </w:r>
       <w:bookmarkStart w:id="0" w:name="_GoBack"/>
       <w:bookmarkEnd w:id="0"/>

</xml_diff>

<commit_message>
Reformated question and notes for readability
</commit_message>
<xml_diff>
--- a/Docs/Question.docx
+++ b/Docs/Question.docx
@@ -4,96 +4,265 @@
   <w:body>
     <w:p>
       <w:r>
-        <w:t>Question:</w:t>
-      </w:r>
-    </w:p>
-    <w:p>
-      <w:r>
-        <w:t>How does the type of donor of agricultural development aid designated for nutrition influence the level of food security in countries of Sub-Saharan Africa?</w:t>
+        <w:t>Question Updated 1/7/20 PM:</w:t>
+      </w:r>
+    </w:p>
+    <w:p>
+      <w:r>
+        <w:t>How do the net capital flows in the agricultural sector influence the availability of food in country of Sub-Saharan Africa</w:t>
       </w:r>
     </w:p>
     <w:p/>
     <w:p>
       <w:r>
-        <w:t>--Knowing it is net flows—</w:t>
-      </w:r>
-    </w:p>
-    <w:p>
-      <w:r>
-        <w:t xml:space="preserve">How does the source of positive flows of agricultural development aid designated for nutrition influence the level of food security in countries of Sub-Saharan Africa? </w:t>
-      </w:r>
-    </w:p>
-    <w:p/>
-    <w:p>
-      <w:r>
-        <w:t>--</w:t>
-      </w:r>
-    </w:p>
-    <w:p>
-      <w:r>
-        <w:t>How does the source of net flows of agricultural capital flows influence the availability of food in countries of Sub-Saharan Africa?</w:t>
-      </w:r>
-    </w:p>
-    <w:p>
-      <w:r>
-        <w:t>-Development flows for food security programs</w:t>
-      </w:r>
-    </w:p>
-    <w:p>
-      <w:r>
-        <w:t>--Bilateral</w:t>
-      </w:r>
-    </w:p>
-    <w:p>
-      <w:r>
-        <w:t>--Multilateral</w:t>
-      </w:r>
-    </w:p>
-    <w:p>
-      <w:r>
-        <w:t>--Private</w:t>
-      </w:r>
-    </w:p>
-    <w:p>
-      <w:r>
-        <w:t>-Agricultural FDI (private)</w:t>
-      </w:r>
-    </w:p>
-    <w:p>
-      <w:r>
-        <w:t>-Want: remittances</w:t>
-      </w:r>
-    </w:p>
-    <w:p>
-      <w:pPr>
-        <w:ind w:left="720" w:hanging="720"/>
-      </w:pPr>
-      <w:r>
-        <w:t>-Want: trade</w:t>
-      </w:r>
-    </w:p>
-    <w:p>
-      <w:pPr>
-        <w:ind w:left="720" w:hanging="720"/>
-      </w:pPr>
-    </w:p>
-    <w:p>
-      <w:pPr>
-        <w:ind w:left="720" w:hanging="720"/>
-      </w:pPr>
-      <w:r>
-        <w:t>--Network analysis</w:t>
-      </w:r>
-    </w:p>
-    <w:p>
-      <w:pPr>
-        <w:ind w:left="720" w:hanging="720"/>
-      </w:pPr>
-      <w:r>
-        <w:t>-Look at how different networks of flows (or perhaps just within aid, ie countries or aid orgs or both) to see if there’s differential outcomes for associated countries</w:t>
+        <w:t>Notes Updated 1/7/20 PM:</w:t>
+      </w:r>
+    </w:p>
+    <w:p>
+      <w:pPr>
+        <w:pStyle w:val="ListParagraph"/>
+        <w:numPr>
+          <w:ilvl w:val="0"/>
+          <w:numId w:val="1"/>
+        </w:numPr>
+      </w:pPr>
+      <w:r>
+        <w:t>Explanatory Variables</w:t>
+      </w:r>
+    </w:p>
+    <w:p>
+      <w:pPr>
+        <w:pStyle w:val="ListParagraph"/>
+        <w:numPr>
+          <w:ilvl w:val="1"/>
+          <w:numId w:val="1"/>
+        </w:numPr>
+      </w:pPr>
+      <w:r>
+        <w:t>Development Flows for basic nutrition and food security programs</w:t>
+      </w:r>
+    </w:p>
+    <w:p>
+      <w:pPr>
+        <w:pStyle w:val="ListParagraph"/>
+        <w:numPr>
+          <w:ilvl w:val="2"/>
+          <w:numId w:val="1"/>
+        </w:numPr>
+      </w:pPr>
+      <w:r>
+        <w:t>Aggregate bilateral</w:t>
+      </w:r>
+    </w:p>
+    <w:p>
+      <w:pPr>
+        <w:pStyle w:val="ListParagraph"/>
+        <w:numPr>
+          <w:ilvl w:val="2"/>
+          <w:numId w:val="1"/>
+        </w:numPr>
+      </w:pPr>
+      <w:r>
+        <w:t>Aggregate multilateral</w:t>
+      </w:r>
+    </w:p>
+    <w:p>
+      <w:pPr>
+        <w:pStyle w:val="ListParagraph"/>
+        <w:numPr>
+          <w:ilvl w:val="2"/>
+          <w:numId w:val="1"/>
+        </w:numPr>
+      </w:pPr>
+      <w:r>
+        <w:t>Aggregate private</w:t>
+      </w:r>
+    </w:p>
+    <w:p>
+      <w:pPr>
+        <w:pStyle w:val="ListParagraph"/>
+        <w:numPr>
+          <w:ilvl w:val="1"/>
+          <w:numId w:val="1"/>
+        </w:numPr>
+      </w:pPr>
+      <w:r>
+        <w:t>Agricultural FDI</w:t>
+      </w:r>
+    </w:p>
+    <w:p>
+      <w:pPr>
+        <w:pStyle w:val="ListParagraph"/>
+        <w:numPr>
+          <w:ilvl w:val="1"/>
+          <w:numId w:val="1"/>
+        </w:numPr>
+      </w:pPr>
+      <w:r>
+        <w:t>Agricultural trade</w:t>
+      </w:r>
+    </w:p>
+    <w:p>
+      <w:pPr>
+        <w:pStyle w:val="ListParagraph"/>
+        <w:numPr>
+          <w:ilvl w:val="1"/>
+          <w:numId w:val="1"/>
+        </w:numPr>
+      </w:pPr>
+      <w:r>
+        <w:t>Want: remittances – if there’s a strong theoretical argument</w:t>
+      </w:r>
+    </w:p>
+    <w:p>
+      <w:pPr>
+        <w:pStyle w:val="ListParagraph"/>
+        <w:numPr>
+          <w:ilvl w:val="0"/>
+          <w:numId w:val="1"/>
+        </w:numPr>
+      </w:pPr>
+      <w:r>
+        <w:t>Outcome Variable</w:t>
+      </w:r>
+    </w:p>
+    <w:p>
+      <w:pPr>
+        <w:pStyle w:val="ListParagraph"/>
+        <w:numPr>
+          <w:ilvl w:val="1"/>
+          <w:numId w:val="1"/>
+        </w:numPr>
+      </w:pPr>
+      <w:r>
+        <w:t>Availability as measured by ADES</w:t>
+      </w:r>
+    </w:p>
+    <w:p>
+      <w:pPr>
+        <w:pStyle w:val="ListParagraph"/>
+        <w:numPr>
+          <w:ilvl w:val="0"/>
+          <w:numId w:val="1"/>
+        </w:numPr>
+      </w:pPr>
+      <w:r>
+        <w:t>Potential Network Analysis</w:t>
+      </w:r>
+    </w:p>
+    <w:p>
+      <w:pPr>
+        <w:pStyle w:val="ListParagraph"/>
+        <w:numPr>
+          <w:ilvl w:val="1"/>
+          <w:numId w:val="1"/>
+        </w:numPr>
+      </w:pPr>
+      <w:r>
+        <w:t>Looking at networks within aid, such as US network, European network, etc to assess if there are differential outcomes/effects</w:t>
       </w:r>
       <w:bookmarkStart w:id="0" w:name="_GoBack"/>
       <w:bookmarkEnd w:id="0"/>
+    </w:p>
+    <w:p>
+      <w:pPr>
+        <w:pBdr>
+          <w:bottom w:val="single" w:sz="6" w:space="1" w:color="auto"/>
+        </w:pBdr>
+      </w:pPr>
+    </w:p>
+    <w:p/>
+    <w:p>
+      <w:r>
+        <w:t>Question:</w:t>
+      </w:r>
+    </w:p>
+    <w:p>
+      <w:r>
+        <w:t>How does the type of donor of agricultural development aid designated for nutrition influence the level of food security in countries of Sub-Saharan Africa?</w:t>
+      </w:r>
+    </w:p>
+    <w:p/>
+    <w:p>
+      <w:r>
+        <w:t>--Knowing it is net flows—</w:t>
+      </w:r>
+    </w:p>
+    <w:p>
+      <w:r>
+        <w:t xml:space="preserve">How does the source of positive flows of agricultural development aid designated for nutrition influence the level of food security in countries of Sub-Saharan Africa? </w:t>
+      </w:r>
+    </w:p>
+    <w:p/>
+    <w:p>
+      <w:r>
+        <w:t>--</w:t>
+      </w:r>
+    </w:p>
+    <w:p>
+      <w:r>
+        <w:t>How does the source of net flows of agricultural capital flows influence the availability of food in countries of Sub-Saharan Africa?</w:t>
+      </w:r>
+    </w:p>
+    <w:p>
+      <w:r>
+        <w:t>-Development flows for food security programs</w:t>
+      </w:r>
+    </w:p>
+    <w:p>
+      <w:r>
+        <w:t>--Bilateral</w:t>
+      </w:r>
+    </w:p>
+    <w:p>
+      <w:r>
+        <w:t>--Multilateral</w:t>
+      </w:r>
+    </w:p>
+    <w:p>
+      <w:r>
+        <w:lastRenderedPageBreak/>
+        <w:t>--Private</w:t>
+      </w:r>
+    </w:p>
+    <w:p>
+      <w:r>
+        <w:t>-Agricultural FDI (private)</w:t>
+      </w:r>
+    </w:p>
+    <w:p>
+      <w:r>
+        <w:t>-Want: remittances</w:t>
+      </w:r>
+    </w:p>
+    <w:p>
+      <w:pPr>
+        <w:ind w:left="720" w:hanging="720"/>
+      </w:pPr>
+      <w:r>
+        <w:t>-Want: trade</w:t>
+      </w:r>
+    </w:p>
+    <w:p>
+      <w:pPr>
+        <w:ind w:left="720" w:hanging="720"/>
+      </w:pPr>
+    </w:p>
+    <w:p>
+      <w:pPr>
+        <w:ind w:left="720" w:hanging="720"/>
+      </w:pPr>
+      <w:r>
+        <w:t>--Network analysis</w:t>
+      </w:r>
+    </w:p>
+    <w:p>
+      <w:pPr>
+        <w:ind w:left="720" w:hanging="720"/>
+      </w:pPr>
+      <w:r>
+        <w:t>-Look at how different networks of flows (or perhaps just within aid, ie countries or aid orgs or both) to see if there’s differential outcomes for associated countries</w:t>
+      </w:r>
     </w:p>
     <w:sectPr>
       <w:pgSz w:w="12240" w:h="15840"/>
@@ -103,6 +272,127 @@
     </w:sectPr>
   </w:body>
 </w:document>
+</file>
+
+<file path=word/numbering.xml><?xml version="1.0" encoding="utf-8"?>
+<w:numbering xmlns:wpc="http://schemas.microsoft.com/office/word/2010/wordprocessingCanvas" xmlns:cx="http://schemas.microsoft.com/office/drawing/2014/chartex" xmlns:cx1="http://schemas.microsoft.com/office/drawing/2015/9/8/chartex" xmlns:cx2="http://schemas.microsoft.com/office/drawing/2015/10/21/chartex" xmlns:cx3="http://schemas.microsoft.com/office/drawing/2016/5/9/chartex" xmlns:cx4="http://schemas.microsoft.com/office/drawing/2016/5/10/chartex" xmlns:cx5="http://schemas.microsoft.com/office/drawing/2016/5/11/chartex" xmlns:cx6="http://schemas.microsoft.com/office/drawing/2016/5/12/chartex" xmlns:cx7="http://schemas.microsoft.com/office/drawing/2016/5/13/chartex" xmlns:cx8="http://schemas.microsoft.com/office/drawing/2016/5/14/chartex" xmlns:mc="http://schemas.openxmlformats.org/markup-compatibility/2006" xmlns:aink="http://schemas.microsoft.com/office/drawing/2016/ink" xmlns:am3d="http://schemas.microsoft.com/office/drawing/2017/model3d" xmlns:o="urn:schemas-microsoft-com:office:office" xmlns:r="http://schemas.openxmlformats.org/officeDocument/2006/relationships" xmlns:m="http://schemas.openxmlformats.org/officeDocument/2006/math" xmlns:v="urn:schemas-microsoft-com:vml" xmlns:wp14="http://schemas.microsoft.com/office/word/2010/wordprocessingDrawing" xmlns:wp="http://schemas.openxmlformats.org/drawingml/2006/wordprocessingDrawing" xmlns:w10="urn:schemas-microsoft-com:office:word" xmlns:w="http://schemas.openxmlformats.org/wordprocessingml/2006/main" xmlns:w14="http://schemas.microsoft.com/office/word/2010/wordml" xmlns:w15="http://schemas.microsoft.com/office/word/2012/wordml" xmlns:w16cid="http://schemas.microsoft.com/office/word/2016/wordml/cid" xmlns:w16se="http://schemas.microsoft.com/office/word/2015/wordml/symex" xmlns:wpg="http://schemas.microsoft.com/office/word/2010/wordprocessingGroup" xmlns:wpi="http://schemas.microsoft.com/office/word/2010/wordprocessingInk" xmlns:wne="http://schemas.microsoft.com/office/word/2006/wordml" xmlns:wps="http://schemas.microsoft.com/office/word/2010/wordprocessingShape" mc:Ignorable="w14 w15 w16se w16cid wp14">
+  <w:abstractNum w:abstractNumId="0" w15:restartNumberingAfterBreak="0">
+    <w:nsid w:val="093F67BB"/>
+    <w:multiLevelType w:val="hybridMultilevel"/>
+    <w:tmpl w:val="7F3C8F10"/>
+    <w:lvl w:ilvl="0" w:tplc="04090001">
+      <w:start w:val="1"/>
+      <w:numFmt w:val="bullet"/>
+      <w:lvlText w:val=""/>
+      <w:lvlJc w:val="left"/>
+      <w:pPr>
+        <w:ind w:left="720" w:hanging="360"/>
+      </w:pPr>
+      <w:rPr>
+        <w:rFonts w:ascii="Symbol" w:hAnsi="Symbol" w:hint="default"/>
+      </w:rPr>
+    </w:lvl>
+    <w:lvl w:ilvl="1" w:tplc="04090003">
+      <w:start w:val="1"/>
+      <w:numFmt w:val="bullet"/>
+      <w:lvlText w:val="o"/>
+      <w:lvlJc w:val="left"/>
+      <w:pPr>
+        <w:ind w:left="1440" w:hanging="360"/>
+      </w:pPr>
+      <w:rPr>
+        <w:rFonts w:ascii="Courier New" w:hAnsi="Courier New" w:cs="Courier New" w:hint="default"/>
+      </w:rPr>
+    </w:lvl>
+    <w:lvl w:ilvl="2" w:tplc="04090005">
+      <w:start w:val="1"/>
+      <w:numFmt w:val="bullet"/>
+      <w:lvlText w:val=""/>
+      <w:lvlJc w:val="left"/>
+      <w:pPr>
+        <w:ind w:left="2160" w:hanging="360"/>
+      </w:pPr>
+      <w:rPr>
+        <w:rFonts w:ascii="Wingdings" w:hAnsi="Wingdings" w:hint="default"/>
+      </w:rPr>
+    </w:lvl>
+    <w:lvl w:ilvl="3" w:tplc="04090001" w:tentative="1">
+      <w:start w:val="1"/>
+      <w:numFmt w:val="bullet"/>
+      <w:lvlText w:val=""/>
+      <w:lvlJc w:val="left"/>
+      <w:pPr>
+        <w:ind w:left="2880" w:hanging="360"/>
+      </w:pPr>
+      <w:rPr>
+        <w:rFonts w:ascii="Symbol" w:hAnsi="Symbol" w:hint="default"/>
+      </w:rPr>
+    </w:lvl>
+    <w:lvl w:ilvl="4" w:tplc="04090003" w:tentative="1">
+      <w:start w:val="1"/>
+      <w:numFmt w:val="bullet"/>
+      <w:lvlText w:val="o"/>
+      <w:lvlJc w:val="left"/>
+      <w:pPr>
+        <w:ind w:left="3600" w:hanging="360"/>
+      </w:pPr>
+      <w:rPr>
+        <w:rFonts w:ascii="Courier New" w:hAnsi="Courier New" w:cs="Courier New" w:hint="default"/>
+      </w:rPr>
+    </w:lvl>
+    <w:lvl w:ilvl="5" w:tplc="04090005" w:tentative="1">
+      <w:start w:val="1"/>
+      <w:numFmt w:val="bullet"/>
+      <w:lvlText w:val=""/>
+      <w:lvlJc w:val="left"/>
+      <w:pPr>
+        <w:ind w:left="4320" w:hanging="360"/>
+      </w:pPr>
+      <w:rPr>
+        <w:rFonts w:ascii="Wingdings" w:hAnsi="Wingdings" w:hint="default"/>
+      </w:rPr>
+    </w:lvl>
+    <w:lvl w:ilvl="6" w:tplc="04090001" w:tentative="1">
+      <w:start w:val="1"/>
+      <w:numFmt w:val="bullet"/>
+      <w:lvlText w:val=""/>
+      <w:lvlJc w:val="left"/>
+      <w:pPr>
+        <w:ind w:left="5040" w:hanging="360"/>
+      </w:pPr>
+      <w:rPr>
+        <w:rFonts w:ascii="Symbol" w:hAnsi="Symbol" w:hint="default"/>
+      </w:rPr>
+    </w:lvl>
+    <w:lvl w:ilvl="7" w:tplc="04090003" w:tentative="1">
+      <w:start w:val="1"/>
+      <w:numFmt w:val="bullet"/>
+      <w:lvlText w:val="o"/>
+      <w:lvlJc w:val="left"/>
+      <w:pPr>
+        <w:ind w:left="5760" w:hanging="360"/>
+      </w:pPr>
+      <w:rPr>
+        <w:rFonts w:ascii="Courier New" w:hAnsi="Courier New" w:cs="Courier New" w:hint="default"/>
+      </w:rPr>
+    </w:lvl>
+    <w:lvl w:ilvl="8" w:tplc="04090005" w:tentative="1">
+      <w:start w:val="1"/>
+      <w:numFmt w:val="bullet"/>
+      <w:lvlText w:val=""/>
+      <w:lvlJc w:val="left"/>
+      <w:pPr>
+        <w:ind w:left="6480" w:hanging="360"/>
+      </w:pPr>
+      <w:rPr>
+        <w:rFonts w:ascii="Wingdings" w:hAnsi="Wingdings" w:hint="default"/>
+      </w:rPr>
+    </w:lvl>
+  </w:abstractNum>
+  <w:num w:numId="1">
+    <w:abstractNumId w:val="0"/>
+  </w:num>
+</w:numbering>
 </file>
 
 <file path=word/styles.xml><?xml version="1.0" encoding="utf-8"?>
@@ -537,6 +827,17 @@
     <w:semiHidden/>
     <w:unhideWhenUsed/>
   </w:style>
+  <w:style w:type="paragraph" w:styleId="ListParagraph">
+    <w:name w:val="List Paragraph"/>
+    <w:basedOn w:val="Normal"/>
+    <w:uiPriority w:val="34"/>
+    <w:qFormat/>
+    <w:rsid w:val="00D35508"/>
+    <w:pPr>
+      <w:ind w:left="720"/>
+      <w:contextualSpacing/>
+    </w:pPr>
+  </w:style>
 </w:styles>
 </file>
 

</xml_diff>

<commit_message>
Updated introduction & question
</commit_message>
<xml_diff>
--- a/Docs/Question.docx
+++ b/Docs/Question.docx
@@ -14,8 +14,6 @@
       <w:r>
         <w:t>West African countries?</w:t>
       </w:r>
-      <w:bookmarkStart w:id="0" w:name="_GoBack"/>
-      <w:bookmarkEnd w:id="0"/>
     </w:p>
     <w:p/>
     <w:p>
@@ -34,6 +32,11 @@
       <w:r>
         <w:t>Explanatory Variables</w:t>
       </w:r>
+      <w:r>
+        <w:t xml:space="preserve">  </w:t>
+      </w:r>
+      <w:bookmarkStart w:id="0" w:name="_GoBack"/>
+      <w:bookmarkEnd w:id="0"/>
     </w:p>
     <w:p>
       <w:pPr>

</xml_diff>